<commit_message>
Sistemas hidráulicos y linealización
Grupo 3
</commit_message>
<xml_diff>
--- a/G3/Semana 12/Ejemplos.docx
+++ b/G3/Semana 12/Ejemplos.docx
@@ -909,8 +909,28 @@
           </m:rPr>
           <w:rPr>
             <w:rFonts w:ascii="Cambria Math" w:eastAsiaTheme="minorEastAsia" w:hAnsi="Cambria Math"/>
+            <w:lang w:val="es-CO"/>
           </w:rPr>
-          <m:t>(t)</m:t>
+          <m:t>(</m:t>
+        </m:r>
+        <m:r>
+          <m:rPr>
+            <m:sty m:val="bi"/>
+          </m:rPr>
+          <w:rPr>
+            <w:rFonts w:ascii="Cambria Math" w:eastAsiaTheme="minorEastAsia" w:hAnsi="Cambria Math"/>
+          </w:rPr>
+          <m:t>t</m:t>
+        </m:r>
+        <m:r>
+          <m:rPr>
+            <m:sty m:val="bi"/>
+          </m:rPr>
+          <w:rPr>
+            <w:rFonts w:ascii="Cambria Math" w:eastAsiaTheme="minorEastAsia" w:hAnsi="Cambria Math"/>
+            <w:lang w:val="es-CO"/>
+          </w:rPr>
+          <m:t>)</m:t>
         </m:r>
       </m:oMath>
     </w:p>
@@ -1438,19 +1458,7 @@
                 <w:rPr>
                   <w:rFonts w:ascii="Cambria Math" w:eastAsiaTheme="minorEastAsia" w:hAnsi="Cambria Math"/>
                 </w:rPr>
-                <m:t>(</m:t>
-              </m:r>
-              <m:r>
-                <w:rPr>
-                  <w:rFonts w:ascii="Cambria Math" w:eastAsiaTheme="minorEastAsia" w:hAnsi="Cambria Math"/>
-                </w:rPr>
-                <m:t>RCs+1</m:t>
-              </m:r>
-              <m:r>
-                <w:rPr>
-                  <w:rFonts w:ascii="Cambria Math" w:eastAsiaTheme="minorEastAsia" w:hAnsi="Cambria Math"/>
-                </w:rPr>
-                <m:t>)</m:t>
+                <m:t>(RCs+1)</m:t>
               </m:r>
             </m:den>
           </m:f>
@@ -1996,13 +2004,7 @@
             <w:rPr>
               <w:rFonts w:ascii="Cambria Math" w:eastAsiaTheme="minorEastAsia" w:hAnsi="Cambria Math"/>
             </w:rPr>
-            <m:t>+</m:t>
-          </m:r>
-          <m:r>
-            <w:rPr>
-              <w:rFonts w:ascii="Cambria Math" w:eastAsiaTheme="minorEastAsia" w:hAnsi="Cambria Math"/>
-            </w:rPr>
-            <m:t>RC</m:t>
+            <m:t>+RC</m:t>
           </m:r>
           <m:f>
             <m:fPr>
@@ -2147,19 +2149,7 @@
             <w:rPr>
               <w:rFonts w:ascii="Cambria Math" w:eastAsiaTheme="minorEastAsia" w:hAnsi="Cambria Math"/>
             </w:rPr>
-            <m:t>(s)</m:t>
-          </m:r>
-          <m:r>
-            <w:rPr>
-              <w:rFonts w:ascii="Cambria Math" w:eastAsiaTheme="minorEastAsia" w:hAnsi="Cambria Math"/>
-            </w:rPr>
-            <m:t>+RC</m:t>
-          </m:r>
-          <m:r>
-            <w:rPr>
-              <w:rFonts w:ascii="Cambria Math" w:eastAsiaTheme="minorEastAsia" w:hAnsi="Cambria Math"/>
-            </w:rPr>
-            <m:t>s</m:t>
+            <m:t>(s)+RCs</m:t>
           </m:r>
           <m:sSub>
             <m:sSubPr>
@@ -2593,13 +2583,7 @@
             <w:rPr>
               <w:rFonts w:ascii="Cambria Math" w:eastAsiaTheme="minorEastAsia" w:hAnsi="Cambria Math"/>
             </w:rPr>
-            <m:t>=</m:t>
-          </m:r>
-          <m:r>
-            <w:rPr>
-              <w:rFonts w:ascii="Cambria Math" w:eastAsiaTheme="minorEastAsia" w:hAnsi="Cambria Math"/>
-            </w:rPr>
-            <m:t>?</m:t>
+            <m:t>=?</m:t>
           </m:r>
         </m:oMath>
       </m:oMathPara>
@@ -2616,13 +2600,7 @@
             <w:rPr>
               <w:rFonts w:ascii="Cambria Math" w:eastAsiaTheme="minorEastAsia" w:hAnsi="Cambria Math"/>
             </w:rPr>
-            <m:t>q</m:t>
-          </m:r>
-          <m:r>
-            <w:rPr>
-              <w:rFonts w:ascii="Cambria Math" w:eastAsiaTheme="minorEastAsia" w:hAnsi="Cambria Math"/>
-            </w:rPr>
-            <m:t>=</m:t>
+            <m:t>q=</m:t>
           </m:r>
           <m:sSub>
             <m:sSubPr>
@@ -5842,6 +5820,896 @@
           </m:f>
         </m:oMath>
       </m:oMathPara>
+    </w:p>
+    <w:p>
+      <w:pPr>
+        <w:rPr>
+          <w:rFonts w:eastAsiaTheme="minorEastAsia"/>
+          <w:b/>
+          <w:bCs/>
+        </w:rPr>
+      </w:pPr>
+      <w:r>
+        <w:rPr>
+          <w:rFonts w:eastAsiaTheme="minorEastAsia"/>
+          <w:b/>
+          <w:bCs/>
+        </w:rPr>
+        <w:t xml:space="preserve">Tanques </w:t>
+      </w:r>
+      <w:proofErr w:type="spellStart"/>
+      <w:r>
+        <w:rPr>
+          <w:rFonts w:eastAsiaTheme="minorEastAsia"/>
+          <w:b/>
+          <w:bCs/>
+        </w:rPr>
+        <w:t>interconectados</w:t>
+      </w:r>
+      <w:proofErr w:type="spellEnd"/>
+      <w:r>
+        <w:rPr>
+          <w:rFonts w:eastAsiaTheme="minorEastAsia"/>
+          <w:b/>
+          <w:bCs/>
+        </w:rPr>
+        <w:t xml:space="preserve"> (punto 3):</w:t>
+      </w:r>
+    </w:p>
+    <w:p>
+      <w:pPr>
+        <w:rPr>
+          <w:rFonts w:eastAsiaTheme="minorEastAsia"/>
+        </w:rPr>
+      </w:pPr>
+      <m:oMathPara>
+        <m:oMath>
+          <m:sSub>
+            <m:sSubPr>
+              <m:ctrlPr>
+                <w:rPr>
+                  <w:rFonts w:ascii="Cambria Math" w:eastAsiaTheme="minorEastAsia" w:hAnsi="Cambria Math"/>
+                  <w:i/>
+                  <w:color w:val="FF0000"/>
+                </w:rPr>
+              </m:ctrlPr>
+            </m:sSubPr>
+            <m:e>
+              <m:r>
+                <w:rPr>
+                  <w:rFonts w:ascii="Cambria Math" w:eastAsiaTheme="minorEastAsia" w:hAnsi="Cambria Math"/>
+                  <w:color w:val="FF0000"/>
+                </w:rPr>
+                <m:t>q</m:t>
+              </m:r>
+            </m:e>
+            <m:sub>
+              <m:r>
+                <w:rPr>
+                  <w:rFonts w:ascii="Cambria Math" w:eastAsiaTheme="minorEastAsia" w:hAnsi="Cambria Math"/>
+                  <w:color w:val="FF0000"/>
+                </w:rPr>
+                <m:t>i1</m:t>
+              </m:r>
+            </m:sub>
+          </m:sSub>
+          <m:r>
+            <w:rPr>
+              <w:rFonts w:ascii="Cambria Math" w:eastAsiaTheme="minorEastAsia" w:hAnsi="Cambria Math"/>
+            </w:rPr>
+            <m:t>=</m:t>
+          </m:r>
+          <m:sSub>
+            <m:sSubPr>
+              <m:ctrlPr>
+                <w:rPr>
+                  <w:rFonts w:ascii="Cambria Math" w:eastAsiaTheme="minorEastAsia" w:hAnsi="Cambria Math"/>
+                  <w:i/>
+                </w:rPr>
+              </m:ctrlPr>
+            </m:sSubPr>
+            <m:e>
+              <m:r>
+                <w:rPr>
+                  <w:rFonts w:ascii="Cambria Math" w:eastAsiaTheme="minorEastAsia" w:hAnsi="Cambria Math"/>
+                </w:rPr>
+                <m:t>C</m:t>
+              </m:r>
+            </m:e>
+            <m:sub>
+              <m:r>
+                <w:rPr>
+                  <w:rFonts w:ascii="Cambria Math" w:eastAsiaTheme="minorEastAsia" w:hAnsi="Cambria Math"/>
+                </w:rPr>
+                <m:t>1</m:t>
+              </m:r>
+            </m:sub>
+          </m:sSub>
+          <m:f>
+            <m:fPr>
+              <m:ctrlPr>
+                <w:rPr>
+                  <w:rFonts w:ascii="Cambria Math" w:eastAsiaTheme="minorEastAsia" w:hAnsi="Cambria Math"/>
+                  <w:i/>
+                </w:rPr>
+              </m:ctrlPr>
+            </m:fPr>
+            <m:num>
+              <m:r>
+                <w:rPr>
+                  <w:rFonts w:ascii="Cambria Math" w:eastAsiaTheme="minorEastAsia" w:hAnsi="Cambria Math"/>
+                </w:rPr>
+                <m:t>d</m:t>
+              </m:r>
+              <m:sSub>
+                <m:sSubPr>
+                  <m:ctrlPr>
+                    <w:rPr>
+                      <w:rFonts w:ascii="Cambria Math" w:eastAsiaTheme="minorEastAsia" w:hAnsi="Cambria Math"/>
+                      <w:i/>
+                    </w:rPr>
+                  </m:ctrlPr>
+                </m:sSubPr>
+                <m:e>
+                  <m:r>
+                    <w:rPr>
+                      <w:rFonts w:ascii="Cambria Math" w:eastAsiaTheme="minorEastAsia" w:hAnsi="Cambria Math"/>
+                    </w:rPr>
+                    <m:t>h</m:t>
+                  </m:r>
+                </m:e>
+                <m:sub>
+                  <m:r>
+                    <w:rPr>
+                      <w:rFonts w:ascii="Cambria Math" w:eastAsiaTheme="minorEastAsia" w:hAnsi="Cambria Math"/>
+                    </w:rPr>
+                    <m:t>1</m:t>
+                  </m:r>
+                </m:sub>
+              </m:sSub>
+            </m:num>
+            <m:den>
+              <m:r>
+                <w:rPr>
+                  <w:rFonts w:ascii="Cambria Math" w:eastAsiaTheme="minorEastAsia" w:hAnsi="Cambria Math"/>
+                </w:rPr>
+                <m:t>dt</m:t>
+              </m:r>
+            </m:den>
+          </m:f>
+          <m:r>
+            <w:rPr>
+              <w:rFonts w:ascii="Cambria Math" w:eastAsiaTheme="minorEastAsia" w:hAnsi="Cambria Math"/>
+            </w:rPr>
+            <m:t>+</m:t>
+          </m:r>
+          <m:sSub>
+            <m:sSubPr>
+              <m:ctrlPr>
+                <w:rPr>
+                  <w:rFonts w:ascii="Cambria Math" w:eastAsiaTheme="minorEastAsia" w:hAnsi="Cambria Math"/>
+                  <w:i/>
+                </w:rPr>
+              </m:ctrlPr>
+            </m:sSubPr>
+            <m:e>
+              <m:r>
+                <w:rPr>
+                  <w:rFonts w:ascii="Cambria Math" w:eastAsiaTheme="minorEastAsia" w:hAnsi="Cambria Math"/>
+                </w:rPr>
+                <m:t>q</m:t>
+              </m:r>
+            </m:e>
+            <m:sub>
+              <m:r>
+                <w:rPr>
+                  <w:rFonts w:ascii="Cambria Math" w:eastAsiaTheme="minorEastAsia" w:hAnsi="Cambria Math"/>
+                </w:rPr>
+                <m:t>1</m:t>
+              </m:r>
+            </m:sub>
+          </m:sSub>
+        </m:oMath>
+      </m:oMathPara>
+    </w:p>
+    <w:p>
+      <w:pPr>
+        <w:rPr>
+          <w:rFonts w:eastAsiaTheme="minorEastAsia"/>
+        </w:rPr>
+      </w:pPr>
+      <m:oMathPara>
+        <m:oMath>
+          <m:sSub>
+            <m:sSubPr>
+              <m:ctrlPr>
+                <w:rPr>
+                  <w:rFonts w:ascii="Cambria Math" w:eastAsiaTheme="minorEastAsia" w:hAnsi="Cambria Math"/>
+                  <w:i/>
+                </w:rPr>
+              </m:ctrlPr>
+            </m:sSubPr>
+            <m:e>
+              <m:r>
+                <w:rPr>
+                  <w:rFonts w:ascii="Cambria Math" w:eastAsiaTheme="minorEastAsia" w:hAnsi="Cambria Math"/>
+                </w:rPr>
+                <m:t>q</m:t>
+              </m:r>
+            </m:e>
+            <m:sub>
+              <m:r>
+                <w:rPr>
+                  <w:rFonts w:ascii="Cambria Math" w:eastAsiaTheme="minorEastAsia" w:hAnsi="Cambria Math"/>
+                </w:rPr>
+                <m:t>1</m:t>
+              </m:r>
+            </m:sub>
+          </m:sSub>
+          <m:r>
+            <w:rPr>
+              <w:rFonts w:ascii="Cambria Math" w:eastAsiaTheme="minorEastAsia" w:hAnsi="Cambria Math"/>
+            </w:rPr>
+            <m:t>=</m:t>
+          </m:r>
+          <m:f>
+            <m:fPr>
+              <m:ctrlPr>
+                <w:rPr>
+                  <w:rFonts w:ascii="Cambria Math" w:eastAsiaTheme="minorEastAsia" w:hAnsi="Cambria Math"/>
+                  <w:i/>
+                </w:rPr>
+              </m:ctrlPr>
+            </m:fPr>
+            <m:num>
+              <m:sSub>
+                <m:sSubPr>
+                  <m:ctrlPr>
+                    <w:rPr>
+                      <w:rFonts w:ascii="Cambria Math" w:eastAsiaTheme="minorEastAsia" w:hAnsi="Cambria Math"/>
+                      <w:i/>
+                    </w:rPr>
+                  </m:ctrlPr>
+                </m:sSubPr>
+                <m:e>
+                  <m:r>
+                    <w:rPr>
+                      <w:rFonts w:ascii="Cambria Math" w:eastAsiaTheme="minorEastAsia" w:hAnsi="Cambria Math"/>
+                    </w:rPr>
+                    <m:t>h</m:t>
+                  </m:r>
+                </m:e>
+                <m:sub>
+                  <m:r>
+                    <w:rPr>
+                      <w:rFonts w:ascii="Cambria Math" w:eastAsiaTheme="minorEastAsia" w:hAnsi="Cambria Math"/>
+                    </w:rPr>
+                    <m:t>1</m:t>
+                  </m:r>
+                </m:sub>
+              </m:sSub>
+              <m:r>
+                <w:rPr>
+                  <w:rFonts w:ascii="Cambria Math" w:eastAsiaTheme="minorEastAsia" w:hAnsi="Cambria Math"/>
+                </w:rPr>
+                <m:t>-</m:t>
+              </m:r>
+              <m:sSub>
+                <m:sSubPr>
+                  <m:ctrlPr>
+                    <w:rPr>
+                      <w:rFonts w:ascii="Cambria Math" w:eastAsiaTheme="minorEastAsia" w:hAnsi="Cambria Math"/>
+                      <w:i/>
+                    </w:rPr>
+                  </m:ctrlPr>
+                </m:sSubPr>
+                <m:e>
+                  <m:r>
+                    <w:rPr>
+                      <w:rFonts w:ascii="Cambria Math" w:eastAsiaTheme="minorEastAsia" w:hAnsi="Cambria Math"/>
+                    </w:rPr>
+                    <m:t>h</m:t>
+                  </m:r>
+                </m:e>
+                <m:sub>
+                  <m:r>
+                    <w:rPr>
+                      <w:rFonts w:ascii="Cambria Math" w:eastAsiaTheme="minorEastAsia" w:hAnsi="Cambria Math"/>
+                    </w:rPr>
+                    <m:t>2</m:t>
+                  </m:r>
+                </m:sub>
+              </m:sSub>
+            </m:num>
+            <m:den>
+              <m:sSub>
+                <m:sSubPr>
+                  <m:ctrlPr>
+                    <w:rPr>
+                      <w:rFonts w:ascii="Cambria Math" w:eastAsiaTheme="minorEastAsia" w:hAnsi="Cambria Math"/>
+                      <w:i/>
+                    </w:rPr>
+                  </m:ctrlPr>
+                </m:sSubPr>
+                <m:e>
+                  <m:r>
+                    <w:rPr>
+                      <w:rFonts w:ascii="Cambria Math" w:eastAsiaTheme="minorEastAsia" w:hAnsi="Cambria Math"/>
+                    </w:rPr>
+                    <m:t>R</m:t>
+                  </m:r>
+                </m:e>
+                <m:sub>
+                  <m:r>
+                    <w:rPr>
+                      <w:rFonts w:ascii="Cambria Math" w:eastAsiaTheme="minorEastAsia" w:hAnsi="Cambria Math"/>
+                    </w:rPr>
+                    <m:t>1</m:t>
+                  </m:r>
+                </m:sub>
+              </m:sSub>
+            </m:den>
+          </m:f>
+        </m:oMath>
+      </m:oMathPara>
+    </w:p>
+    <w:p>
+      <w:pPr>
+        <w:rPr>
+          <w:rFonts w:eastAsiaTheme="minorEastAsia"/>
+        </w:rPr>
+      </w:pPr>
+      <m:oMathPara>
+        <m:oMath>
+          <m:sSub>
+            <m:sSubPr>
+              <m:ctrlPr>
+                <w:rPr>
+                  <w:rFonts w:ascii="Cambria Math" w:eastAsiaTheme="minorEastAsia" w:hAnsi="Cambria Math"/>
+                  <w:i/>
+                </w:rPr>
+              </m:ctrlPr>
+            </m:sSubPr>
+            <m:e>
+              <m:r>
+                <w:rPr>
+                  <w:rFonts w:ascii="Cambria Math" w:eastAsiaTheme="minorEastAsia" w:hAnsi="Cambria Math"/>
+                </w:rPr>
+                <m:t>q</m:t>
+              </m:r>
+            </m:e>
+            <m:sub>
+              <m:r>
+                <w:rPr>
+                  <w:rFonts w:ascii="Cambria Math" w:eastAsiaTheme="minorEastAsia" w:hAnsi="Cambria Math"/>
+                </w:rPr>
+                <m:t>1</m:t>
+              </m:r>
+            </m:sub>
+          </m:sSub>
+          <m:r>
+            <w:rPr>
+              <w:rFonts w:ascii="Cambria Math" w:eastAsiaTheme="minorEastAsia" w:hAnsi="Cambria Math"/>
+            </w:rPr>
+            <m:t>+</m:t>
+          </m:r>
+          <m:sSub>
+            <m:sSubPr>
+              <m:ctrlPr>
+                <w:rPr>
+                  <w:rFonts w:ascii="Cambria Math" w:eastAsiaTheme="minorEastAsia" w:hAnsi="Cambria Math"/>
+                  <w:i/>
+                  <w:color w:val="FF0000"/>
+                </w:rPr>
+              </m:ctrlPr>
+            </m:sSubPr>
+            <m:e>
+              <m:r>
+                <w:rPr>
+                  <w:rFonts w:ascii="Cambria Math" w:eastAsiaTheme="minorEastAsia" w:hAnsi="Cambria Math"/>
+                  <w:color w:val="FF0000"/>
+                </w:rPr>
+                <m:t>q</m:t>
+              </m:r>
+            </m:e>
+            <m:sub>
+              <m:r>
+                <w:rPr>
+                  <w:rFonts w:ascii="Cambria Math" w:eastAsiaTheme="minorEastAsia" w:hAnsi="Cambria Math"/>
+                  <w:color w:val="FF0000"/>
+                </w:rPr>
+                <m:t>i2</m:t>
+              </m:r>
+            </m:sub>
+          </m:sSub>
+          <m:r>
+            <w:rPr>
+              <w:rFonts w:ascii="Cambria Math" w:eastAsiaTheme="minorEastAsia" w:hAnsi="Cambria Math"/>
+            </w:rPr>
+            <m:t>=</m:t>
+          </m:r>
+          <m:sSub>
+            <m:sSubPr>
+              <m:ctrlPr>
+                <w:rPr>
+                  <w:rFonts w:ascii="Cambria Math" w:eastAsiaTheme="minorEastAsia" w:hAnsi="Cambria Math"/>
+                  <w:i/>
+                </w:rPr>
+              </m:ctrlPr>
+            </m:sSubPr>
+            <m:e>
+              <m:r>
+                <w:rPr>
+                  <w:rFonts w:ascii="Cambria Math" w:eastAsiaTheme="minorEastAsia" w:hAnsi="Cambria Math"/>
+                </w:rPr>
+                <m:t>C</m:t>
+              </m:r>
+            </m:e>
+            <m:sub>
+              <m:r>
+                <w:rPr>
+                  <w:rFonts w:ascii="Cambria Math" w:eastAsiaTheme="minorEastAsia" w:hAnsi="Cambria Math"/>
+                </w:rPr>
+                <m:t>2</m:t>
+              </m:r>
+            </m:sub>
+          </m:sSub>
+          <m:f>
+            <m:fPr>
+              <m:ctrlPr>
+                <w:rPr>
+                  <w:rFonts w:ascii="Cambria Math" w:eastAsiaTheme="minorEastAsia" w:hAnsi="Cambria Math"/>
+                  <w:i/>
+                </w:rPr>
+              </m:ctrlPr>
+            </m:fPr>
+            <m:num>
+              <m:r>
+                <w:rPr>
+                  <w:rFonts w:ascii="Cambria Math" w:eastAsiaTheme="minorEastAsia" w:hAnsi="Cambria Math"/>
+                </w:rPr>
+                <m:t>d</m:t>
+              </m:r>
+              <m:sSub>
+                <m:sSubPr>
+                  <m:ctrlPr>
+                    <w:rPr>
+                      <w:rFonts w:ascii="Cambria Math" w:eastAsiaTheme="minorEastAsia" w:hAnsi="Cambria Math"/>
+                      <w:i/>
+                    </w:rPr>
+                  </m:ctrlPr>
+                </m:sSubPr>
+                <m:e>
+                  <m:r>
+                    <w:rPr>
+                      <w:rFonts w:ascii="Cambria Math" w:eastAsiaTheme="minorEastAsia" w:hAnsi="Cambria Math"/>
+                    </w:rPr>
+                    <m:t>h</m:t>
+                  </m:r>
+                </m:e>
+                <m:sub>
+                  <m:r>
+                    <w:rPr>
+                      <w:rFonts w:ascii="Cambria Math" w:eastAsiaTheme="minorEastAsia" w:hAnsi="Cambria Math"/>
+                    </w:rPr>
+                    <m:t>2</m:t>
+                  </m:r>
+                </m:sub>
+              </m:sSub>
+            </m:num>
+            <m:den>
+              <m:r>
+                <w:rPr>
+                  <w:rFonts w:ascii="Cambria Math" w:eastAsiaTheme="minorEastAsia" w:hAnsi="Cambria Math"/>
+                </w:rPr>
+                <m:t>dt</m:t>
+              </m:r>
+            </m:den>
+          </m:f>
+          <m:r>
+            <w:rPr>
+              <w:rFonts w:ascii="Cambria Math" w:eastAsiaTheme="minorEastAsia" w:hAnsi="Cambria Math"/>
+            </w:rPr>
+            <m:t>+</m:t>
+          </m:r>
+          <m:sSub>
+            <m:sSubPr>
+              <m:ctrlPr>
+                <w:rPr>
+                  <w:rFonts w:ascii="Cambria Math" w:eastAsiaTheme="minorEastAsia" w:hAnsi="Cambria Math"/>
+                  <w:i/>
+                </w:rPr>
+              </m:ctrlPr>
+            </m:sSubPr>
+            <m:e>
+              <m:r>
+                <w:rPr>
+                  <w:rFonts w:ascii="Cambria Math" w:eastAsiaTheme="minorEastAsia" w:hAnsi="Cambria Math"/>
+                </w:rPr>
+                <m:t>q</m:t>
+              </m:r>
+            </m:e>
+            <m:sub>
+              <m:r>
+                <w:rPr>
+                  <w:rFonts w:ascii="Cambria Math" w:eastAsiaTheme="minorEastAsia" w:hAnsi="Cambria Math"/>
+                </w:rPr>
+                <m:t>0</m:t>
+              </m:r>
+            </m:sub>
+          </m:sSub>
+        </m:oMath>
+      </m:oMathPara>
+    </w:p>
+    <w:p>
+      <w:pPr>
+        <w:rPr>
+          <w:rFonts w:eastAsiaTheme="minorEastAsia"/>
+        </w:rPr>
+      </w:pPr>
+      <m:oMathPara>
+        <m:oMath>
+          <m:sSub>
+            <m:sSubPr>
+              <m:ctrlPr>
+                <w:rPr>
+                  <w:rFonts w:ascii="Cambria Math" w:eastAsiaTheme="minorEastAsia" w:hAnsi="Cambria Math"/>
+                  <w:i/>
+                </w:rPr>
+              </m:ctrlPr>
+            </m:sSubPr>
+            <m:e>
+              <m:r>
+                <w:rPr>
+                  <w:rFonts w:ascii="Cambria Math" w:eastAsiaTheme="minorEastAsia" w:hAnsi="Cambria Math"/>
+                </w:rPr>
+                <m:t>q</m:t>
+              </m:r>
+            </m:e>
+            <m:sub>
+              <m:r>
+                <w:rPr>
+                  <w:rFonts w:ascii="Cambria Math" w:eastAsiaTheme="minorEastAsia" w:hAnsi="Cambria Math"/>
+                </w:rPr>
+                <m:t>0</m:t>
+              </m:r>
+            </m:sub>
+          </m:sSub>
+          <m:r>
+            <w:rPr>
+              <w:rFonts w:ascii="Cambria Math" w:eastAsiaTheme="minorEastAsia" w:hAnsi="Cambria Math"/>
+            </w:rPr>
+            <m:t>=</m:t>
+          </m:r>
+          <m:f>
+            <m:fPr>
+              <m:ctrlPr>
+                <w:rPr>
+                  <w:rFonts w:ascii="Cambria Math" w:eastAsiaTheme="minorEastAsia" w:hAnsi="Cambria Math"/>
+                  <w:i/>
+                </w:rPr>
+              </m:ctrlPr>
+            </m:fPr>
+            <m:num>
+              <m:sSub>
+                <m:sSubPr>
+                  <m:ctrlPr>
+                    <w:rPr>
+                      <w:rFonts w:ascii="Cambria Math" w:eastAsiaTheme="minorEastAsia" w:hAnsi="Cambria Math"/>
+                      <w:i/>
+                    </w:rPr>
+                  </m:ctrlPr>
+                </m:sSubPr>
+                <m:e>
+                  <m:r>
+                    <w:rPr>
+                      <w:rFonts w:ascii="Cambria Math" w:eastAsiaTheme="minorEastAsia" w:hAnsi="Cambria Math"/>
+                    </w:rPr>
+                    <m:t>h</m:t>
+                  </m:r>
+                </m:e>
+                <m:sub>
+                  <m:r>
+                    <w:rPr>
+                      <w:rFonts w:ascii="Cambria Math" w:eastAsiaTheme="minorEastAsia" w:hAnsi="Cambria Math"/>
+                    </w:rPr>
+                    <m:t>2</m:t>
+                  </m:r>
+                </m:sub>
+              </m:sSub>
+            </m:num>
+            <m:den>
+              <m:sSub>
+                <m:sSubPr>
+                  <m:ctrlPr>
+                    <w:rPr>
+                      <w:rFonts w:ascii="Cambria Math" w:eastAsiaTheme="minorEastAsia" w:hAnsi="Cambria Math"/>
+                      <w:i/>
+                    </w:rPr>
+                  </m:ctrlPr>
+                </m:sSubPr>
+                <m:e>
+                  <m:r>
+                    <w:rPr>
+                      <w:rFonts w:ascii="Cambria Math" w:eastAsiaTheme="minorEastAsia" w:hAnsi="Cambria Math"/>
+                    </w:rPr>
+                    <m:t>R</m:t>
+                  </m:r>
+                </m:e>
+                <m:sub>
+                  <m:r>
+                    <w:rPr>
+                      <w:rFonts w:ascii="Cambria Math" w:eastAsiaTheme="minorEastAsia" w:hAnsi="Cambria Math"/>
+                    </w:rPr>
+                    <m:t>2</m:t>
+                  </m:r>
+                </m:sub>
+              </m:sSub>
+            </m:den>
+          </m:f>
+        </m:oMath>
+      </m:oMathPara>
+    </w:p>
+    <w:p>
+      <w:pPr>
+        <w:rPr>
+          <w:rFonts w:eastAsiaTheme="minorEastAsia"/>
+        </w:rPr>
+      </w:pPr>
+      <m:oMathPara>
+        <m:oMath>
+          <m:f>
+            <m:fPr>
+              <m:ctrlPr>
+                <w:rPr>
+                  <w:rFonts w:ascii="Cambria Math" w:eastAsiaTheme="minorEastAsia" w:hAnsi="Cambria Math"/>
+                  <w:i/>
+                </w:rPr>
+              </m:ctrlPr>
+            </m:fPr>
+            <m:num>
+              <m:sSub>
+                <m:sSubPr>
+                  <m:ctrlPr>
+                    <w:rPr>
+                      <w:rFonts w:ascii="Cambria Math" w:eastAsiaTheme="minorEastAsia" w:hAnsi="Cambria Math"/>
+                      <w:i/>
+                    </w:rPr>
+                  </m:ctrlPr>
+                </m:sSubPr>
+                <m:e>
+                  <m:r>
+                    <w:rPr>
+                      <w:rFonts w:ascii="Cambria Math" w:eastAsiaTheme="minorEastAsia" w:hAnsi="Cambria Math"/>
+                    </w:rPr>
+                    <m:t>H</m:t>
+                  </m:r>
+                </m:e>
+                <m:sub>
+                  <m:r>
+                    <w:rPr>
+                      <w:rFonts w:ascii="Cambria Math" w:eastAsiaTheme="minorEastAsia" w:hAnsi="Cambria Math"/>
+                    </w:rPr>
+                    <m:t>1</m:t>
+                  </m:r>
+                </m:sub>
+              </m:sSub>
+              <m:d>
+                <m:dPr>
+                  <m:ctrlPr>
+                    <w:rPr>
+                      <w:rFonts w:ascii="Cambria Math" w:eastAsiaTheme="minorEastAsia" w:hAnsi="Cambria Math"/>
+                      <w:i/>
+                    </w:rPr>
+                  </m:ctrlPr>
+                </m:dPr>
+                <m:e>
+                  <m:r>
+                    <w:rPr>
+                      <w:rFonts w:ascii="Cambria Math" w:eastAsiaTheme="minorEastAsia" w:hAnsi="Cambria Math"/>
+                    </w:rPr>
+                    <m:t>s</m:t>
+                  </m:r>
+                </m:e>
+              </m:d>
+            </m:num>
+            <m:den>
+              <m:sSub>
+                <m:sSubPr>
+                  <m:ctrlPr>
+                    <w:rPr>
+                      <w:rFonts w:ascii="Cambria Math" w:eastAsiaTheme="minorEastAsia" w:hAnsi="Cambria Math"/>
+                      <w:i/>
+                    </w:rPr>
+                  </m:ctrlPr>
+                </m:sSubPr>
+                <m:e>
+                  <m:r>
+                    <w:rPr>
+                      <w:rFonts w:ascii="Cambria Math" w:eastAsiaTheme="minorEastAsia" w:hAnsi="Cambria Math"/>
+                    </w:rPr>
+                    <m:t>Q</m:t>
+                  </m:r>
+                </m:e>
+                <m:sub>
+                  <m:r>
+                    <w:rPr>
+                      <w:rFonts w:ascii="Cambria Math" w:eastAsiaTheme="minorEastAsia" w:hAnsi="Cambria Math"/>
+                    </w:rPr>
+                    <m:t>i1</m:t>
+                  </m:r>
+                </m:sub>
+              </m:sSub>
+              <m:d>
+                <m:dPr>
+                  <m:ctrlPr>
+                    <w:rPr>
+                      <w:rFonts w:ascii="Cambria Math" w:eastAsiaTheme="minorEastAsia" w:hAnsi="Cambria Math"/>
+                      <w:i/>
+                    </w:rPr>
+                  </m:ctrlPr>
+                </m:dPr>
+                <m:e>
+                  <m:r>
+                    <w:rPr>
+                      <w:rFonts w:ascii="Cambria Math" w:eastAsiaTheme="minorEastAsia" w:hAnsi="Cambria Math"/>
+                    </w:rPr>
+                    <m:t>s</m:t>
+                  </m:r>
+                </m:e>
+              </m:d>
+            </m:den>
+          </m:f>
+          <m:r>
+            <w:rPr>
+              <w:rFonts w:ascii="Cambria Math" w:eastAsiaTheme="minorEastAsia" w:hAnsi="Cambria Math"/>
+            </w:rPr>
+            <m:t>=</m:t>
+          </m:r>
+          <m:r>
+            <w:rPr>
+              <w:rFonts w:ascii="Cambria Math" w:eastAsiaTheme="minorEastAsia" w:hAnsi="Cambria Math"/>
+            </w:rPr>
+            <m:t>?</m:t>
+          </m:r>
+        </m:oMath>
+      </m:oMathPara>
+    </w:p>
+    <w:p>
+      <w:pPr>
+        <w:rPr>
+          <w:rFonts w:eastAsiaTheme="minorEastAsia"/>
+          <w:b/>
+          <w:bCs/>
+        </w:rPr>
+      </w:pPr>
+      <m:oMathPara>
+        <m:oMath>
+          <m:f>
+            <m:fPr>
+              <m:ctrlPr>
+                <w:rPr>
+                  <w:rFonts w:ascii="Cambria Math" w:eastAsiaTheme="minorEastAsia" w:hAnsi="Cambria Math"/>
+                  <w:i/>
+                </w:rPr>
+              </m:ctrlPr>
+            </m:fPr>
+            <m:num>
+              <m:sSub>
+                <m:sSubPr>
+                  <m:ctrlPr>
+                    <w:rPr>
+                      <w:rFonts w:ascii="Cambria Math" w:eastAsiaTheme="minorEastAsia" w:hAnsi="Cambria Math"/>
+                      <w:i/>
+                    </w:rPr>
+                  </m:ctrlPr>
+                </m:sSubPr>
+                <m:e>
+                  <m:r>
+                    <w:rPr>
+                      <w:rFonts w:ascii="Cambria Math" w:eastAsiaTheme="minorEastAsia" w:hAnsi="Cambria Math"/>
+                    </w:rPr>
+                    <m:t>H</m:t>
+                  </m:r>
+                </m:e>
+                <m:sub>
+                  <m:r>
+                    <w:rPr>
+                      <w:rFonts w:ascii="Cambria Math" w:eastAsiaTheme="minorEastAsia" w:hAnsi="Cambria Math"/>
+                    </w:rPr>
+                    <m:t>1</m:t>
+                  </m:r>
+                </m:sub>
+              </m:sSub>
+              <m:d>
+                <m:dPr>
+                  <m:ctrlPr>
+                    <w:rPr>
+                      <w:rFonts w:ascii="Cambria Math" w:eastAsiaTheme="minorEastAsia" w:hAnsi="Cambria Math"/>
+                      <w:i/>
+                    </w:rPr>
+                  </m:ctrlPr>
+                </m:dPr>
+                <m:e>
+                  <m:r>
+                    <w:rPr>
+                      <w:rFonts w:ascii="Cambria Math" w:eastAsiaTheme="minorEastAsia" w:hAnsi="Cambria Math"/>
+                    </w:rPr>
+                    <m:t>s</m:t>
+                  </m:r>
+                </m:e>
+              </m:d>
+            </m:num>
+            <m:den>
+              <m:sSub>
+                <m:sSubPr>
+                  <m:ctrlPr>
+                    <w:rPr>
+                      <w:rFonts w:ascii="Cambria Math" w:eastAsiaTheme="minorEastAsia" w:hAnsi="Cambria Math"/>
+                      <w:i/>
+                    </w:rPr>
+                  </m:ctrlPr>
+                </m:sSubPr>
+                <m:e>
+                  <m:r>
+                    <w:rPr>
+                      <w:rFonts w:ascii="Cambria Math" w:eastAsiaTheme="minorEastAsia" w:hAnsi="Cambria Math"/>
+                    </w:rPr>
+                    <m:t>Q</m:t>
+                  </m:r>
+                </m:e>
+                <m:sub>
+                  <m:r>
+                    <w:rPr>
+                      <w:rFonts w:ascii="Cambria Math" w:eastAsiaTheme="minorEastAsia" w:hAnsi="Cambria Math"/>
+                    </w:rPr>
+                    <m:t>i</m:t>
+                  </m:r>
+                  <m:r>
+                    <w:rPr>
+                      <w:rFonts w:ascii="Cambria Math" w:eastAsiaTheme="minorEastAsia" w:hAnsi="Cambria Math"/>
+                    </w:rPr>
+                    <m:t>2</m:t>
+                  </m:r>
+                </m:sub>
+              </m:sSub>
+              <m:d>
+                <m:dPr>
+                  <m:ctrlPr>
+                    <w:rPr>
+                      <w:rFonts w:ascii="Cambria Math" w:eastAsiaTheme="minorEastAsia" w:hAnsi="Cambria Math"/>
+                      <w:i/>
+                    </w:rPr>
+                  </m:ctrlPr>
+                </m:dPr>
+                <m:e>
+                  <m:r>
+                    <w:rPr>
+                      <w:rFonts w:ascii="Cambria Math" w:eastAsiaTheme="minorEastAsia" w:hAnsi="Cambria Math"/>
+                    </w:rPr>
+                    <m:t>s</m:t>
+                  </m:r>
+                </m:e>
+              </m:d>
+            </m:den>
+          </m:f>
+          <m:r>
+            <w:rPr>
+              <w:rFonts w:ascii="Cambria Math" w:eastAsiaTheme="minorEastAsia" w:hAnsi="Cambria Math"/>
+            </w:rPr>
+            <m:t>=?</m:t>
+          </m:r>
+        </m:oMath>
+      </m:oMathPara>
+    </w:p>
+    <w:p>
+      <w:pPr>
+        <w:rPr>
+          <w:rFonts w:eastAsiaTheme="minorEastAsia"/>
+          <w:b/>
+          <w:bCs/>
+        </w:rPr>
+      </w:pPr>
     </w:p>
     <w:p>
       <w:pPr>

</xml_diff>